<commit_message>
docs: atualiza manual v2.0 e pitch deck com features Codex P1
Manual: documenta KPIs, insights proativos, alertas de orçamento,
recorrências sugeridas, fechamento mensal, retorno real IPCA,
tag reserva de emergência, meta de reserva, teto de orçamento.

Pitch: expande comparativo (11 linhas), atualiza cards e pills
com importação CSV/PDF, KPIs, alertas, fechamento e detecção
de padrões. Pilares "Completo" e "Inteligente" reformulados.

Co-Authored-By: Claude Opus 4.6 <noreply@anthropic.com>
</commit_message>
<xml_diff>
--- a/docs/FinApp - Manual do Usuario.docx
+++ b/docs/FinApp - Manual do Usuario.docx
@@ -98,7 +98,7 @@
           <w:color w:val="64748B"/>
           <w:sz w:val="22"/>
         </w:rPr>
-        <w:t>Versao 1.1  |  Fevereiro 2026</w:t>
+        <w:t>Versao 2.0  |  Fevereiro 2026</w:t>
       </w:r>
     </w:p>
     <w:p>
@@ -453,7 +453,7 @@
           <w:color w:val="334155"/>
           <w:sz w:val="20"/>
         </w:rPr>
-        <w:t>Bem-vindo ao FinApp, a plataforma de gestao financeira pessoal que reune suas contas, transacoes, investimentos e projecoes em um unico lugar. Este manual vai guia-lo por todas as funcionalidades disponiveis.</w:t>
+        <w:t>Bem-vindo ao FinApp, a plataforma de gestao financeira pessoal que reune suas contas, transacoes, investimentos, projecoes e inteligencia artificial em um unico lugar. Com alertas inteligentes, indicadores financeiros e um assistente que entende seus dados reais, o FinApp vai alem do controle basico. Este manual vai guia-lo por todas as funcionalidades disponiveis.</w:t>
       </w:r>
     </w:p>
     <w:p>
@@ -1988,7 +1988,7 @@
                 <w:color w:val="334155"/>
                 <w:sz w:val="19"/>
               </w:rPr>
-              <w:t>Dia de fechamento e gerenciamento de categorias</w:t>
+              <w:t>Dia de fechamento, meta de reserva, categorias e regras de importacao</w:t>
             </w:r>
           </w:p>
         </w:tc>
@@ -2928,7 +2928,592 @@
           <w:color w:val="059669"/>
           <w:sz w:val="28"/>
         </w:rPr>
-        <w:t>3.4  Widgets do Dashboard</w:t>
+        <w:t>3.4  Indicadores financeiros (KPIs)</w:t>
+      </w:r>
+    </w:p>
+    <w:p>
+      <w:pPr>
+        <w:spacing w:after="120" w:before="0" w:line="320" w:lineRule="exact"/>
+      </w:pPr>
+      <w:r>
+        <w:rPr>
+          <w:rFonts w:ascii="Segoe UI" w:hAnsi="Segoe UI"/>
+          <w:color w:val="334155"/>
+          <w:sz w:val="20"/>
+        </w:rPr>
+        <w:t>Logo abaixo dos cards de resumo, cinco mini-cards exibem indicadores-chave das suas financas:</w:t>
+      </w:r>
+    </w:p>
+    <w:tbl>
+      <w:tblPr>
+        <w:tblW w:type="pct" w:w="5000"/>
+        <w:jc w:val="center"/>
+        <w:tblLayout w:type="autofit"/>
+        <w:tblLook w:firstColumn="1" w:firstRow="1" w:lastColumn="0" w:lastRow="0" w:noHBand="0" w:noVBand="1" w:val="04A0"/>
+        <w:tblBorders>
+          <w:top w:val="single" w:sz="4" w:space="0" w:color="CBD5E1"/>
+          <w:left w:val="single" w:sz="4" w:space="0" w:color="CBD5E1"/>
+          <w:bottom w:val="single" w:sz="4" w:space="0" w:color="CBD5E1"/>
+          <w:right w:val="single" w:sz="4" w:space="0" w:color="CBD5E1"/>
+          <w:insideH w:val="single" w:sz="4" w:space="0" w:color="CBD5E1"/>
+          <w:insideV w:val="single" w:sz="4" w:space="0" w:color="CBD5E1"/>
+        </w:tblBorders>
+      </w:tblPr>
+      <w:tblGrid>
+        <w:gridCol w:w="3024"/>
+        <w:gridCol w:w="3024"/>
+        <w:gridCol w:w="3024"/>
+      </w:tblGrid>
+      <w:tr>
+        <w:tc>
+          <w:tcPr>
+            <w:tcW w:type="dxa" w:w="3024"/>
+            <w:shd w:fill="0F172A" w:val="clear"/>
+            <w:vAlign w:val="center"/>
+          </w:tcPr>
+          <w:p>
+            <w:pPr>
+              <w:jc w:val="left"/>
+              <w:spacing w:before="100" w:after="100"/>
+            </w:pPr>
+            <w:r>
+              <w:rPr>
+                <w:rFonts w:ascii="Segoe UI" w:hAnsi="Segoe UI"/>
+                <w:b/>
+                <w:color w:val="FFFFFF"/>
+                <w:sz w:val="18"/>
+              </w:rPr>
+              <w:t>KPI</w:t>
+            </w:r>
+          </w:p>
+        </w:tc>
+        <w:tc>
+          <w:tcPr>
+            <w:tcW w:type="dxa" w:w="3024"/>
+            <w:shd w:fill="0F172A" w:val="clear"/>
+            <w:vAlign w:val="center"/>
+          </w:tcPr>
+          <w:p>
+            <w:pPr>
+              <w:jc w:val="left"/>
+              <w:spacing w:before="100" w:after="100"/>
+            </w:pPr>
+            <w:r>
+              <w:rPr>
+                <w:rFonts w:ascii="Segoe UI" w:hAnsi="Segoe UI"/>
+                <w:b/>
+                <w:color w:val="FFFFFF"/>
+                <w:sz w:val="18"/>
+              </w:rPr>
+              <w:t>O que mostra</w:t>
+            </w:r>
+          </w:p>
+        </w:tc>
+        <w:tc>
+          <w:tcPr>
+            <w:tcW w:type="dxa" w:w="3024"/>
+            <w:shd w:fill="0F172A" w:val="clear"/>
+            <w:vAlign w:val="center"/>
+          </w:tcPr>
+          <w:p>
+            <w:pPr>
+              <w:jc w:val="left"/>
+              <w:spacing w:before="100" w:after="100"/>
+            </w:pPr>
+            <w:r>
+              <w:rPr>
+                <w:rFonts w:ascii="Segoe UI" w:hAnsi="Segoe UI"/>
+                <w:b/>
+                <w:color w:val="FFFFFF"/>
+                <w:sz w:val="18"/>
+              </w:rPr>
+              <w:t>Cores</w:t>
+            </w:r>
+          </w:p>
+        </w:tc>
+      </w:tr>
+      <w:tr>
+        <w:tc>
+          <w:tcPr>
+            <w:tcW w:type="dxa" w:w="3024"/>
+            <w:shd w:fill="F8FAFC" w:val="clear"/>
+            <w:vAlign w:val="center"/>
+          </w:tcPr>
+          <w:p>
+            <w:pPr>
+              <w:spacing w:before="80" w:after="80"/>
+            </w:pPr>
+            <w:r>
+              <w:rPr>
+                <w:rFonts w:ascii="Segoe UI" w:hAnsi="Segoe UI"/>
+                <w:color w:val="334155"/>
+                <w:sz w:val="19"/>
+              </w:rPr>
+            </w:r>
+            <w:r>
+              <w:rPr>
+                <w:rFonts w:ascii="Segoe UI" w:hAnsi="Segoe UI"/>
+                <w:b/>
+                <w:color w:val="0F172A"/>
+                <w:sz w:val="19"/>
+              </w:rPr>
+              <w:t>Taxa de Poupanca</w:t>
+            </w:r>
+            <w:r>
+              <w:rPr>
+                <w:rFonts w:ascii="Segoe UI" w:hAnsi="Segoe UI"/>
+                <w:color w:val="334155"/>
+                <w:sz w:val="19"/>
+              </w:rPr>
+            </w:r>
+          </w:p>
+        </w:tc>
+        <w:tc>
+          <w:tcPr>
+            <w:tcW w:type="dxa" w:w="3024"/>
+            <w:shd w:fill="F8FAFC" w:val="clear"/>
+            <w:vAlign w:val="center"/>
+          </w:tcPr>
+          <w:p>
+            <w:pPr>
+              <w:spacing w:before="80" w:after="80"/>
+            </w:pPr>
+            <w:r>
+              <w:rPr>
+                <w:rFonts w:ascii="Segoe UI" w:hAnsi="Segoe UI"/>
+                <w:color w:val="334155"/>
+                <w:sz w:val="19"/>
+              </w:rPr>
+              <w:t>Percentual da receita que voce conseguiu poupar no mes</w:t>
+            </w:r>
+          </w:p>
+        </w:tc>
+        <w:tc>
+          <w:tcPr>
+            <w:tcW w:type="dxa" w:w="3024"/>
+            <w:shd w:fill="F8FAFC" w:val="clear"/>
+            <w:vAlign w:val="center"/>
+          </w:tcPr>
+          <w:p>
+            <w:pPr>
+              <w:spacing w:before="80" w:after="80"/>
+            </w:pPr>
+            <w:r>
+              <w:rPr>
+                <w:rFonts w:ascii="Segoe UI" w:hAnsi="Segoe UI"/>
+                <w:color w:val="334155"/>
+                <w:sz w:val="19"/>
+              </w:rPr>
+              <w:t>Verde (&gt;20%), Amarelo (10-20%), Vermelho (&lt;10%)</w:t>
+            </w:r>
+          </w:p>
+        </w:tc>
+      </w:tr>
+      <w:tr>
+        <w:tc>
+          <w:tcPr>
+            <w:tcW w:type="dxa" w:w="3024"/>
+            <w:shd w:fill="FFFFFF" w:val="clear"/>
+            <w:vAlign w:val="center"/>
+          </w:tcPr>
+          <w:p>
+            <w:pPr>
+              <w:spacing w:before="80" w:after="80"/>
+            </w:pPr>
+            <w:r>
+              <w:rPr>
+                <w:rFonts w:ascii="Segoe UI" w:hAnsi="Segoe UI"/>
+                <w:color w:val="334155"/>
+                <w:sz w:val="19"/>
+              </w:rPr>
+            </w:r>
+            <w:r>
+              <w:rPr>
+                <w:rFonts w:ascii="Segoe UI" w:hAnsi="Segoe UI"/>
+                <w:b/>
+                <w:color w:val="0F172A"/>
+                <w:sz w:val="19"/>
+              </w:rPr>
+              <w:t>Runway Financeiro</w:t>
+            </w:r>
+            <w:r>
+              <w:rPr>
+                <w:rFonts w:ascii="Segoe UI" w:hAnsi="Segoe UI"/>
+                <w:color w:val="334155"/>
+                <w:sz w:val="19"/>
+              </w:rPr>
+            </w:r>
+          </w:p>
+        </w:tc>
+        <w:tc>
+          <w:tcPr>
+            <w:tcW w:type="dxa" w:w="3024"/>
+            <w:shd w:fill="FFFFFF" w:val="clear"/>
+            <w:vAlign w:val="center"/>
+          </w:tcPr>
+          <w:p>
+            <w:pPr>
+              <w:spacing w:before="80" w:after="80"/>
+            </w:pPr>
+            <w:r>
+              <w:rPr>
+                <w:rFonts w:ascii="Segoe UI" w:hAnsi="Segoe UI"/>
+                <w:color w:val="334155"/>
+                <w:sz w:val="19"/>
+              </w:rPr>
+              <w:t>Quantos meses voce consegue manter o padrao de gastos com o saldo atual</w:t>
+            </w:r>
+          </w:p>
+        </w:tc>
+        <w:tc>
+          <w:tcPr>
+            <w:tcW w:type="dxa" w:w="3024"/>
+            <w:shd w:fill="FFFFFF" w:val="clear"/>
+            <w:vAlign w:val="center"/>
+          </w:tcPr>
+          <w:p>
+            <w:pPr>
+              <w:spacing w:before="80" w:after="80"/>
+            </w:pPr>
+            <w:r>
+              <w:rPr>
+                <w:rFonts w:ascii="Segoe UI" w:hAnsi="Segoe UI"/>
+                <w:color w:val="334155"/>
+                <w:sz w:val="19"/>
+              </w:rPr>
+              <w:t>Verde (&gt;6), Amarelo (3-6), Vermelho (&lt;3)</w:t>
+            </w:r>
+          </w:p>
+        </w:tc>
+      </w:tr>
+      <w:tr>
+        <w:tc>
+          <w:tcPr>
+            <w:tcW w:type="dxa" w:w="3024"/>
+            <w:shd w:fill="F8FAFC" w:val="clear"/>
+            <w:vAlign w:val="center"/>
+          </w:tcPr>
+          <w:p>
+            <w:pPr>
+              <w:spacing w:before="80" w:after="80"/>
+            </w:pPr>
+            <w:r>
+              <w:rPr>
+                <w:rFonts w:ascii="Segoe UI" w:hAnsi="Segoe UI"/>
+                <w:color w:val="334155"/>
+                <w:sz w:val="19"/>
+              </w:rPr>
+            </w:r>
+            <w:r>
+              <w:rPr>
+                <w:rFonts w:ascii="Segoe UI" w:hAnsi="Segoe UI"/>
+                <w:b/>
+                <w:color w:val="0F172A"/>
+                <w:sz w:val="19"/>
+              </w:rPr>
+              <w:t>Reserva de Emergencia</w:t>
+            </w:r>
+            <w:r>
+              <w:rPr>
+                <w:rFonts w:ascii="Segoe UI" w:hAnsi="Segoe UI"/>
+                <w:color w:val="334155"/>
+                <w:sz w:val="19"/>
+              </w:rPr>
+            </w:r>
+          </w:p>
+        </w:tc>
+        <w:tc>
+          <w:tcPr>
+            <w:tcW w:type="dxa" w:w="3024"/>
+            <w:shd w:fill="F8FAFC" w:val="clear"/>
+            <w:vAlign w:val="center"/>
+          </w:tcPr>
+          <w:p>
+            <w:pPr>
+              <w:spacing w:before="80" w:after="80"/>
+            </w:pPr>
+            <w:r>
+              <w:rPr>
+                <w:rFonts w:ascii="Segoe UI" w:hAnsi="Segoe UI"/>
+                <w:color w:val="334155"/>
+                <w:sz w:val="19"/>
+              </w:rPr>
+              <w:t>Quantos meses de despesas a sua reserva cobre, com barra de progresso em relacao a meta</w:t>
+            </w:r>
+          </w:p>
+        </w:tc>
+        <w:tc>
+          <w:tcPr>
+            <w:tcW w:type="dxa" w:w="3024"/>
+            <w:shd w:fill="F8FAFC" w:val="clear"/>
+            <w:vAlign w:val="center"/>
+          </w:tcPr>
+          <w:p>
+            <w:pPr>
+              <w:spacing w:before="80" w:after="80"/>
+            </w:pPr>
+            <w:r>
+              <w:rPr>
+                <w:rFonts w:ascii="Segoe UI" w:hAnsi="Segoe UI"/>
+                <w:color w:val="334155"/>
+                <w:sz w:val="19"/>
+              </w:rPr>
+              <w:t>Verde (meta atingida), Amarelo (&gt;50%), Vermelho (&lt;50%)</w:t>
+            </w:r>
+          </w:p>
+        </w:tc>
+      </w:tr>
+      <w:tr>
+        <w:tc>
+          <w:tcPr>
+            <w:tcW w:type="dxa" w:w="3024"/>
+            <w:shd w:fill="FFFFFF" w:val="clear"/>
+            <w:vAlign w:val="center"/>
+          </w:tcPr>
+          <w:p>
+            <w:pPr>
+              <w:spacing w:before="80" w:after="80"/>
+            </w:pPr>
+            <w:r>
+              <w:rPr>
+                <w:rFonts w:ascii="Segoe UI" w:hAnsi="Segoe UI"/>
+                <w:color w:val="334155"/>
+                <w:sz w:val="19"/>
+              </w:rPr>
+            </w:r>
+            <w:r>
+              <w:rPr>
+                <w:rFonts w:ascii="Segoe UI" w:hAnsi="Segoe UI"/>
+                <w:b/>
+                <w:color w:val="0F172A"/>
+                <w:sz w:val="19"/>
+              </w:rPr>
+              <w:t>Desvio Orcamentario</w:t>
+            </w:r>
+            <w:r>
+              <w:rPr>
+                <w:rFonts w:ascii="Segoe UI" w:hAnsi="Segoe UI"/>
+                <w:color w:val="334155"/>
+                <w:sz w:val="19"/>
+              </w:rPr>
+            </w:r>
+          </w:p>
+        </w:tc>
+        <w:tc>
+          <w:tcPr>
+            <w:tcW w:type="dxa" w:w="3024"/>
+            <w:shd w:fill="FFFFFF" w:val="clear"/>
+            <w:vAlign w:val="center"/>
+          </w:tcPr>
+          <w:p>
+            <w:pPr>
+              <w:spacing w:before="80" w:after="80"/>
+            </w:pPr>
+            <w:r>
+              <w:rPr>
+                <w:rFonts w:ascii="Segoe UI" w:hAnsi="Segoe UI"/>
+                <w:color w:val="334155"/>
+                <w:sz w:val="19"/>
+              </w:rPr>
+              <w:t>Percentual medio de desvio entre o previsto e o realizado</w:t>
+            </w:r>
+          </w:p>
+        </w:tc>
+        <w:tc>
+          <w:tcPr>
+            <w:tcW w:type="dxa" w:w="3024"/>
+            <w:shd w:fill="FFFFFF" w:val="clear"/>
+            <w:vAlign w:val="center"/>
+          </w:tcPr>
+          <w:p>
+            <w:pPr>
+              <w:spacing w:before="80" w:after="80"/>
+            </w:pPr>
+            <w:r>
+              <w:rPr>
+                <w:rFonts w:ascii="Segoe UI" w:hAnsi="Segoe UI"/>
+                <w:color w:val="334155"/>
+                <w:sz w:val="19"/>
+              </w:rPr>
+              <w:t>Verde (&lt;10%), Amarelo (10-25%), Vermelho (&gt;25%)</w:t>
+            </w:r>
+          </w:p>
+        </w:tc>
+      </w:tr>
+      <w:tr>
+        <w:tc>
+          <w:tcPr>
+            <w:tcW w:type="dxa" w:w="3024"/>
+            <w:shd w:fill="F8FAFC" w:val="clear"/>
+            <w:vAlign w:val="center"/>
+          </w:tcPr>
+          <w:p>
+            <w:pPr>
+              <w:spacing w:before="80" w:after="80"/>
+            </w:pPr>
+            <w:r>
+              <w:rPr>
+                <w:rFonts w:ascii="Segoe UI" w:hAnsi="Segoe UI"/>
+                <w:color w:val="334155"/>
+                <w:sz w:val="19"/>
+              </w:rPr>
+            </w:r>
+            <w:r>
+              <w:rPr>
+                <w:rFonts w:ascii="Segoe UI" w:hAnsi="Segoe UI"/>
+                <w:b/>
+                <w:color w:val="0F172A"/>
+                <w:sz w:val="19"/>
+              </w:rPr>
+              <w:t>% Gasto Fixo</w:t>
+            </w:r>
+            <w:r>
+              <w:rPr>
+                <w:rFonts w:ascii="Segoe UI" w:hAnsi="Segoe UI"/>
+                <w:color w:val="334155"/>
+                <w:sz w:val="19"/>
+              </w:rPr>
+            </w:r>
+          </w:p>
+        </w:tc>
+        <w:tc>
+          <w:tcPr>
+            <w:tcW w:type="dxa" w:w="3024"/>
+            <w:shd w:fill="F8FAFC" w:val="clear"/>
+            <w:vAlign w:val="center"/>
+          </w:tcPr>
+          <w:p>
+            <w:pPr>
+              <w:spacing w:before="80" w:after="80"/>
+            </w:pPr>
+            <w:r>
+              <w:rPr>
+                <w:rFonts w:ascii="Segoe UI" w:hAnsi="Segoe UI"/>
+                <w:color w:val="334155"/>
+                <w:sz w:val="19"/>
+              </w:rPr>
+              <w:t>Percentual das receitas comprometido com despesas recorrentes</w:t>
+            </w:r>
+          </w:p>
+        </w:tc>
+        <w:tc>
+          <w:tcPr>
+            <w:tcW w:type="dxa" w:w="3024"/>
+            <w:shd w:fill="F8FAFC" w:val="clear"/>
+            <w:vAlign w:val="center"/>
+          </w:tcPr>
+          <w:p>
+            <w:pPr>
+              <w:spacing w:before="80" w:after="80"/>
+            </w:pPr>
+            <w:r>
+              <w:rPr>
+                <w:rFonts w:ascii="Segoe UI" w:hAnsi="Segoe UI"/>
+                <w:color w:val="334155"/>
+                <w:sz w:val="19"/>
+              </w:rPr>
+              <w:t>Verde (&lt;50%), Amarelo (50-70%), Vermelho (&gt;70%)</w:t>
+            </w:r>
+          </w:p>
+        </w:tc>
+      </w:tr>
+    </w:tbl>
+    <w:p>
+      <w:pPr>
+        <w:spacing w:before="40" w:after="120"/>
+      </w:pPr>
+    </w:p>
+    <w:p>
+      <w:pPr>
+        <w:spacing w:before="360" w:after="120"/>
+      </w:pPr>
+      <w:r>
+        <w:rPr>
+          <w:rFonts w:ascii="Segoe UI" w:hAnsi="Segoe UI"/>
+          <w:b/>
+          <w:color w:val="059669"/>
+          <w:sz w:val="28"/>
+        </w:rPr>
+        <w:t>3.5  Insights proativos</w:t>
+      </w:r>
+    </w:p>
+    <w:p>
+      <w:pPr>
+        <w:spacing w:after="120" w:before="0" w:line="320" w:lineRule="exact"/>
+      </w:pPr>
+      <w:r>
+        <w:rPr>
+          <w:rFonts w:ascii="Segoe UI" w:hAnsi="Segoe UI"/>
+          <w:color w:val="334155"/>
+          <w:sz w:val="20"/>
+        </w:rPr>
+        <w:t>O FinApp analisa seus dados e exibe ate dois cards de insights priorizados no Dashboard. Cada insight tem borda colorida (vermelho para alertas, amarelo para atencao, verde para pontos positivos) e pode ser dispensado clicando no botao de fechar.</w:t>
+      </w:r>
+    </w:p>
+    <w:p>
+      <w:pPr>
+        <w:spacing w:after="120" w:before="0" w:line="320" w:lineRule="exact"/>
+      </w:pPr>
+      <w:r>
+        <w:rPr>
+          <w:rFonts w:ascii="Segoe UI" w:hAnsi="Segoe UI"/>
+          <w:color w:val="334155"/>
+          <w:sz w:val="20"/>
+        </w:rPr>
+        <w:t>Exemplos de insights:</w:t>
+      </w:r>
+    </w:p>
+    <w:p>
+      <w:pPr>
+        <w:spacing w:after="120" w:before="0" w:line="320" w:lineRule="exact"/>
+      </w:pPr>
+      <w:r>
+        <w:rPr>
+          <w:rFonts w:ascii="Segoe UI" w:hAnsi="Segoe UI"/>
+          <w:color w:val="334155"/>
+          <w:sz w:val="20"/>
+        </w:rPr>
+        <w:t>- "Suas despesas com Alimentacao ultrapassaram o teto de R$ 800 este mes"</w:t>
+      </w:r>
+    </w:p>
+    <w:p>
+      <w:pPr>
+        <w:spacing w:after="120" w:before="0" w:line="320" w:lineRule="exact"/>
+      </w:pPr>
+      <w:r>
+        <w:rPr>
+          <w:rFonts w:ascii="Segoe UI" w:hAnsi="Segoe UI"/>
+          <w:color w:val="334155"/>
+          <w:sz w:val="20"/>
+        </w:rPr>
+        <w:t>- "Sua reserva de emergencia cobre apenas 2 meses — a meta e 6 meses"</w:t>
+      </w:r>
+    </w:p>
+    <w:p>
+      <w:pPr>
+        <w:spacing w:after="120" w:before="0" w:line="320" w:lineRule="exact"/>
+      </w:pPr>
+      <w:r>
+        <w:rPr>
+          <w:rFonts w:ascii="Segoe UI" w:hAnsi="Segoe UI"/>
+          <w:color w:val="334155"/>
+          <w:sz w:val="20"/>
+        </w:rPr>
+        <w:t>- "Parabens! Voce poupou 25% da receita este mes"</w:t>
+      </w:r>
+    </w:p>
+    <w:p>
+      <w:pPr>
+        <w:spacing w:before="360" w:after="120"/>
+      </w:pPr>
+      <w:r>
+        <w:rPr>
+          <w:rFonts w:ascii="Segoe UI" w:hAnsi="Segoe UI"/>
+          <w:b/>
+          <w:color w:val="059669"/>
+          <w:sz w:val="28"/>
+        </w:rPr>
+        <w:t>3.6  Widgets do Dashboard</w:t>
       </w:r>
     </w:p>
     <w:p>
@@ -3075,7 +3660,41 @@
                 <w:color w:val="334155"/>
                 <w:sz w:val="19"/>
               </w:rPr>
-              <w:t>Barra de progresso por categoria, comparando o valor previsto (baseado em recorrentes ou media historica) com o valor realizado (transacoes efetivas). Util para identificar categorias que estouraram o orcamento.</w:t>
+              <w:t xml:space="preserve">Barra de progresso por categoria, comparando o previsto com o realizado. Categorias com teto exibem badge "Teto: R$ X". Badges de alerta: </w:t>
+            </w:r>
+            <w:r>
+              <w:rPr>
+                <w:rFonts w:ascii="Segoe UI" w:hAnsi="Segoe UI"/>
+                <w:b/>
+                <w:color w:val="0F172A"/>
+                <w:sz w:val="19"/>
+              </w:rPr>
+              <w:t>Estourado</w:t>
+            </w:r>
+            <w:r>
+              <w:rPr>
+                <w:rFonts w:ascii="Segoe UI" w:hAnsi="Segoe UI"/>
+                <w:color w:val="334155"/>
+                <w:sz w:val="19"/>
+              </w:rPr>
+              <w:t xml:space="preserve"> (vermelho, &gt;= 100%) e </w:t>
+            </w:r>
+            <w:r>
+              <w:rPr>
+                <w:rFonts w:ascii="Segoe UI" w:hAnsi="Segoe UI"/>
+                <w:b/>
+                <w:color w:val="0F172A"/>
+                <w:sz w:val="19"/>
+              </w:rPr>
+              <w:t>Atencao</w:t>
+            </w:r>
+            <w:r>
+              <w:rPr>
+                <w:rFonts w:ascii="Segoe UI" w:hAnsi="Segoe UI"/>
+                <w:color w:val="334155"/>
+                <w:sz w:val="19"/>
+              </w:rPr>
+              <w:t xml:space="preserve"> (amarelo, &gt;= 80%). Resumo no topo com totais.</w:t>
             </w:r>
           </w:p>
         </w:tc>
@@ -3132,7 +3751,98 @@
                 <w:color w:val="334155"/>
                 <w:sz w:val="19"/>
               </w:rPr>
-              <w:t>Saldo total da carteira e retorno do ultimo mes (em R$ e %). Se nao houver investimentos, exibe orientacao para cadastro.</w:t>
+              <w:t xml:space="preserve">Saldo total da carteira, retorno nominal do ultimo mes (em R$ e %) e </w:t>
+            </w:r>
+            <w:r>
+              <w:rPr>
+                <w:rFonts w:ascii="Segoe UI" w:hAnsi="Segoe UI"/>
+                <w:b/>
+                <w:color w:val="0F172A"/>
+                <w:sz w:val="19"/>
+              </w:rPr>
+              <w:t>retorno real</w:t>
+            </w:r>
+            <w:r>
+              <w:rPr>
+                <w:rFonts w:ascii="Segoe UI" w:hAnsi="Segoe UI"/>
+                <w:color w:val="334155"/>
+                <w:sz w:val="19"/>
+              </w:rPr>
+              <w:t xml:space="preserve"> descontando a inflacao (IPCA 12 meses).</w:t>
+            </w:r>
+          </w:p>
+        </w:tc>
+      </w:tr>
+      <w:tr>
+        <w:tc>
+          <w:tcPr>
+            <w:tcW w:type="dxa" w:w="4536"/>
+            <w:shd w:fill="F8FAFC" w:val="clear"/>
+            <w:vAlign w:val="center"/>
+          </w:tcPr>
+          <w:p>
+            <w:pPr>
+              <w:spacing w:before="80" w:after="80"/>
+            </w:pPr>
+            <w:r>
+              <w:rPr>
+                <w:rFonts w:ascii="Segoe UI" w:hAnsi="Segoe UI"/>
+                <w:color w:val="334155"/>
+                <w:sz w:val="19"/>
+              </w:rPr>
+            </w:r>
+            <w:r>
+              <w:rPr>
+                <w:rFonts w:ascii="Segoe UI" w:hAnsi="Segoe UI"/>
+                <w:b/>
+                <w:color w:val="0F172A"/>
+                <w:sz w:val="19"/>
+              </w:rPr>
+              <w:t>Recorrencias Sugeridas</w:t>
+            </w:r>
+            <w:r>
+              <w:rPr>
+                <w:rFonts w:ascii="Segoe UI" w:hAnsi="Segoe UI"/>
+                <w:color w:val="334155"/>
+                <w:sz w:val="19"/>
+              </w:rPr>
+            </w:r>
+          </w:p>
+        </w:tc>
+        <w:tc>
+          <w:tcPr>
+            <w:tcW w:type="dxa" w:w="4536"/>
+            <w:shd w:fill="F8FAFC" w:val="clear"/>
+            <w:vAlign w:val="center"/>
+          </w:tcPr>
+          <w:p>
+            <w:pPr>
+              <w:spacing w:before="80" w:after="80"/>
+            </w:pPr>
+            <w:r>
+              <w:rPr>
+                <w:rFonts w:ascii="Segoe UI" w:hAnsi="Segoe UI"/>
+                <w:color w:val="334155"/>
+                <w:sz w:val="19"/>
+              </w:rPr>
+              <w:t xml:space="preserve">Analisa transacoes dos ultimos 3 meses e detecta padroes repetitivos. Exibe ate 3 sugestoes com botao </w:t>
+            </w:r>
+            <w:r>
+              <w:rPr>
+                <w:rFonts w:ascii="Segoe UI" w:hAnsi="Segoe UI"/>
+                <w:b/>
+                <w:color w:val="0F172A"/>
+                <w:sz w:val="19"/>
+              </w:rPr>
+              <w:t>Criar</w:t>
+            </w:r>
+            <w:r>
+              <w:rPr>
+                <w:rFonts w:ascii="Segoe UI" w:hAnsi="Segoe UI"/>
+                <w:color w:val="334155"/>
+                <w:sz w:val="19"/>
+              </w:rPr>
+              <w:t xml:space="preserve"> que redireciona para o cadastro de recorrentes com dados pre-preenchidos.</w:t>
             </w:r>
           </w:p>
         </w:tc>
@@ -3340,6 +4050,350 @@
     <w:p>
       <w:pPr>
         <w:spacing w:before="40" w:after="120"/>
+      </w:pPr>
+    </w:p>
+    <w:p>
+      <w:pPr>
+        <w:spacing w:before="360" w:after="120"/>
+      </w:pPr>
+      <w:r>
+        <w:rPr>
+          <w:rFonts w:ascii="Segoe UI" w:hAnsi="Segoe UI"/>
+          <w:b/>
+          <w:color w:val="059669"/>
+          <w:sz w:val="28"/>
+        </w:rPr>
+        <w:t>3.7  Fechamento mensal</w:t>
+      </w:r>
+    </w:p>
+    <w:p>
+      <w:pPr>
+        <w:spacing w:after="120" w:before="0" w:line="320" w:lineRule="exact"/>
+      </w:pPr>
+      <w:r>
+        <w:rPr>
+          <w:rFonts w:ascii="Segoe UI" w:hAnsi="Segoe UI"/>
+          <w:color w:val="334155"/>
+          <w:sz w:val="20"/>
+        </w:rPr>
+        <w:t xml:space="preserve">No topo do Dashboard, o botao </w:t>
+      </w:r>
+      <w:r>
+        <w:rPr>
+          <w:rFonts w:ascii="Segoe UI" w:hAnsi="Segoe UI"/>
+          <w:b/>
+          <w:color w:val="0F172A"/>
+          <w:sz w:val="20"/>
+        </w:rPr>
+        <w:t>Revisar mes</w:t>
+      </w:r>
+      <w:r>
+        <w:rPr>
+          <w:rFonts w:ascii="Segoe UI" w:hAnsi="Segoe UI"/>
+          <w:color w:val="334155"/>
+          <w:sz w:val="20"/>
+        </w:rPr>
+        <w:t xml:space="preserve"> abre um modal com o fechamento do mes selecionado. O modal possui tres secoes:</w:t>
+      </w:r>
+    </w:p>
+    <w:tbl>
+      <w:tblPr>
+        <w:tblW w:type="pct" w:w="5000"/>
+        <w:jc w:val="center"/>
+        <w:tblLayout w:type="autofit"/>
+        <w:tblLook w:firstColumn="1" w:firstRow="1" w:lastColumn="0" w:lastRow="0" w:noHBand="0" w:noVBand="1" w:val="04A0"/>
+        <w:tblBorders>
+          <w:top w:val="single" w:sz="4" w:space="0" w:color="CBD5E1"/>
+          <w:left w:val="single" w:sz="4" w:space="0" w:color="CBD5E1"/>
+          <w:bottom w:val="single" w:sz="4" w:space="0" w:color="CBD5E1"/>
+          <w:right w:val="single" w:sz="4" w:space="0" w:color="CBD5E1"/>
+          <w:insideH w:val="single" w:sz="4" w:space="0" w:color="CBD5E1"/>
+          <w:insideV w:val="single" w:sz="4" w:space="0" w:color="CBD5E1"/>
+        </w:tblBorders>
+      </w:tblPr>
+      <w:tblGrid>
+        <w:gridCol w:w="4536"/>
+        <w:gridCol w:w="4536"/>
+      </w:tblGrid>
+      <w:tr>
+        <w:tc>
+          <w:tcPr>
+            <w:tcW w:type="dxa" w:w="4536"/>
+            <w:shd w:fill="0F172A" w:val="clear"/>
+            <w:vAlign w:val="center"/>
+          </w:tcPr>
+          <w:p>
+            <w:pPr>
+              <w:jc w:val="left"/>
+              <w:spacing w:before="100" w:after="100"/>
+            </w:pPr>
+            <w:r>
+              <w:rPr>
+                <w:rFonts w:ascii="Segoe UI" w:hAnsi="Segoe UI"/>
+                <w:b/>
+                <w:color w:val="FFFFFF"/>
+                <w:sz w:val="18"/>
+              </w:rPr>
+              <w:t>Secao</w:t>
+            </w:r>
+          </w:p>
+        </w:tc>
+        <w:tc>
+          <w:tcPr>
+            <w:tcW w:type="dxa" w:w="4536"/>
+            <w:shd w:fill="0F172A" w:val="clear"/>
+            <w:vAlign w:val="center"/>
+          </w:tcPr>
+          <w:p>
+            <w:pPr>
+              <w:jc w:val="left"/>
+              <w:spacing w:before="100" w:after="100"/>
+            </w:pPr>
+            <w:r>
+              <w:rPr>
+                <w:rFonts w:ascii="Segoe UI" w:hAnsi="Segoe UI"/>
+                <w:b/>
+                <w:color w:val="FFFFFF"/>
+                <w:sz w:val="18"/>
+              </w:rPr>
+              <w:t>O que mostra</w:t>
+            </w:r>
+          </w:p>
+        </w:tc>
+      </w:tr>
+      <w:tr>
+        <w:tc>
+          <w:tcPr>
+            <w:tcW w:type="dxa" w:w="4536"/>
+            <w:shd w:fill="F8FAFC" w:val="clear"/>
+            <w:vAlign w:val="center"/>
+          </w:tcPr>
+          <w:p>
+            <w:pPr>
+              <w:spacing w:before="80" w:after="80"/>
+            </w:pPr>
+            <w:r>
+              <w:rPr>
+                <w:rFonts w:ascii="Segoe UI" w:hAnsi="Segoe UI"/>
+                <w:color w:val="334155"/>
+                <w:sz w:val="19"/>
+              </w:rPr>
+            </w:r>
+            <w:r>
+              <w:rPr>
+                <w:rFonts w:ascii="Segoe UI" w:hAnsi="Segoe UI"/>
+                <w:b/>
+                <w:color w:val="0F172A"/>
+                <w:sz w:val="19"/>
+              </w:rPr>
+              <w:t>Resumo</w:t>
+            </w:r>
+            <w:r>
+              <w:rPr>
+                <w:rFonts w:ascii="Segoe UI" w:hAnsi="Segoe UI"/>
+                <w:color w:val="334155"/>
+                <w:sz w:val="19"/>
+              </w:rPr>
+            </w:r>
+          </w:p>
+        </w:tc>
+        <w:tc>
+          <w:tcPr>
+            <w:tcW w:type="dxa" w:w="4536"/>
+            <w:shd w:fill="F8FAFC" w:val="clear"/>
+            <w:vAlign w:val="center"/>
+          </w:tcPr>
+          <w:p>
+            <w:pPr>
+              <w:spacing w:before="80" w:after="80"/>
+            </w:pPr>
+            <w:r>
+              <w:rPr>
+                <w:rFonts w:ascii="Segoe UI" w:hAnsi="Segoe UI"/>
+                <w:color w:val="334155"/>
+                <w:sz w:val="19"/>
+              </w:rPr>
+              <w:t>Total de receitas, despesas, saldo do mes e taxa de poupanca</w:t>
+            </w:r>
+          </w:p>
+        </w:tc>
+      </w:tr>
+      <w:tr>
+        <w:tc>
+          <w:tcPr>
+            <w:tcW w:type="dxa" w:w="4536"/>
+            <w:shd w:fill="FFFFFF" w:val="clear"/>
+            <w:vAlign w:val="center"/>
+          </w:tcPr>
+          <w:p>
+            <w:pPr>
+              <w:spacing w:before="80" w:after="80"/>
+            </w:pPr>
+            <w:r>
+              <w:rPr>
+                <w:rFonts w:ascii="Segoe UI" w:hAnsi="Segoe UI"/>
+                <w:color w:val="334155"/>
+                <w:sz w:val="19"/>
+              </w:rPr>
+            </w:r>
+            <w:r>
+              <w:rPr>
+                <w:rFonts w:ascii="Segoe UI" w:hAnsi="Segoe UI"/>
+                <w:b/>
+                <w:color w:val="0F172A"/>
+                <w:sz w:val="19"/>
+              </w:rPr>
+              <w:t>Top 3 Desvios</w:t>
+            </w:r>
+            <w:r>
+              <w:rPr>
+                <w:rFonts w:ascii="Segoe UI" w:hAnsi="Segoe UI"/>
+                <w:color w:val="334155"/>
+                <w:sz w:val="19"/>
+              </w:rPr>
+            </w:r>
+          </w:p>
+        </w:tc>
+        <w:tc>
+          <w:tcPr>
+            <w:tcW w:type="dxa" w:w="4536"/>
+            <w:shd w:fill="FFFFFF" w:val="clear"/>
+            <w:vAlign w:val="center"/>
+          </w:tcPr>
+          <w:p>
+            <w:pPr>
+              <w:spacing w:before="80" w:after="80"/>
+            </w:pPr>
+            <w:r>
+              <w:rPr>
+                <w:rFonts w:ascii="Segoe UI" w:hAnsi="Segoe UI"/>
+                <w:color w:val="334155"/>
+                <w:sz w:val="19"/>
+              </w:rPr>
+              <w:t>As tres categorias com maior diferenca entre previsto e realizado</w:t>
+            </w:r>
+          </w:p>
+        </w:tc>
+      </w:tr>
+      <w:tr>
+        <w:tc>
+          <w:tcPr>
+            <w:tcW w:type="dxa" w:w="4536"/>
+            <w:shd w:fill="F8FAFC" w:val="clear"/>
+            <w:vAlign w:val="center"/>
+          </w:tcPr>
+          <w:p>
+            <w:pPr>
+              <w:spacing w:before="80" w:after="80"/>
+            </w:pPr>
+            <w:r>
+              <w:rPr>
+                <w:rFonts w:ascii="Segoe UI" w:hAnsi="Segoe UI"/>
+                <w:color w:val="334155"/>
+                <w:sz w:val="19"/>
+              </w:rPr>
+            </w:r>
+            <w:r>
+              <w:rPr>
+                <w:rFonts w:ascii="Segoe UI" w:hAnsi="Segoe UI"/>
+                <w:b/>
+                <w:color w:val="0F172A"/>
+                <w:sz w:val="19"/>
+              </w:rPr>
+              <w:t>Sugestoes</w:t>
+            </w:r>
+            <w:r>
+              <w:rPr>
+                <w:rFonts w:ascii="Segoe UI" w:hAnsi="Segoe UI"/>
+                <w:color w:val="334155"/>
+                <w:sz w:val="19"/>
+              </w:rPr>
+            </w:r>
+          </w:p>
+        </w:tc>
+        <w:tc>
+          <w:tcPr>
+            <w:tcW w:type="dxa" w:w="4536"/>
+            <w:shd w:fill="F8FAFC" w:val="clear"/>
+            <w:vAlign w:val="center"/>
+          </w:tcPr>
+          <w:p>
+            <w:pPr>
+              <w:spacing w:before="80" w:after="80"/>
+            </w:pPr>
+            <w:r>
+              <w:rPr>
+                <w:rFonts w:ascii="Segoe UI" w:hAnsi="Segoe UI"/>
+                <w:color w:val="334155"/>
+                <w:sz w:val="19"/>
+              </w:rPr>
+              <w:t>Recomendacoes automaticas baseadas nos desvios identificados</w:t>
+            </w:r>
+          </w:p>
+        </w:tc>
+      </w:tr>
+    </w:tbl>
+    <w:p>
+      <w:pPr>
+        <w:spacing w:before="40" w:after="120"/>
+      </w:pPr>
+    </w:p>
+    <w:tbl>
+      <w:tblPr>
+        <w:tblW w:type="auto" w:w="0"/>
+        <w:jc w:val="center"/>
+        <w:tblLook w:firstColumn="1" w:firstRow="1" w:lastColumn="0" w:lastRow="0" w:noHBand="0" w:noVBand="1" w:val="04A0"/>
+      </w:tblPr>
+      <w:tblGrid>
+        <w:gridCol w:w="9072"/>
+      </w:tblGrid>
+      <w:tr>
+        <w:tc>
+          <w:tcPr>
+            <w:tcW w:type="dxa" w:w="9072"/>
+            <w:shd w:fill="E6F7F0" w:val="clear"/>
+            <w:tcBorders>
+              <w:top w:val="single" w:sz="4" w:space="0" w:color="E6F7F0"/>
+              <w:bottom w:val="single" w:sz="4" w:space="0" w:color="E6F7F0"/>
+              <w:left w:val="single" w:sz="18" w:space="0" w:color="059669"/>
+              <w:right w:val="single" w:sz="4" w:space="0" w:color="E6F7F0"/>
+            </w:tcBorders>
+          </w:tcPr>
+          <w:p>
+            <w:pPr>
+              <w:spacing w:before="80" w:after="80"/>
+            </w:pPr>
+            <w:r>
+              <w:rPr>
+                <w:rFonts w:ascii="Segoe UI" w:hAnsi="Segoe UI"/>
+                <w:color w:val="334155"/>
+                <w:sz w:val="19"/>
+              </w:rPr>
+            </w:r>
+            <w:r>
+              <w:rPr>
+                <w:rFonts w:ascii="Segoe UI" w:hAnsi="Segoe UI"/>
+                <w:b/>
+                <w:color w:val="0F172A"/>
+                <w:sz w:val="19"/>
+              </w:rPr>
+              <w:t>Dica:</w:t>
+            </w:r>
+            <w:r>
+              <w:rPr>
+                <w:rFonts w:ascii="Segoe UI" w:hAnsi="Segoe UI"/>
+                <w:color w:val="334155"/>
+                <w:sz w:val="19"/>
+              </w:rPr>
+              <w:t xml:space="preserve"> Use o fechamento mensal como rotina ao final de cada mes para avaliar sua performance financeira e ajustar o planejamento.</w:t>
+            </w:r>
+          </w:p>
+        </w:tc>
+      </w:tr>
+    </w:tbl>
+    <w:p>
+      <w:pPr>
+        <w:spacing w:before="40" w:after="40"/>
       </w:pPr>
     </w:p>
     <w:p>
@@ -4054,7 +5108,109 @@
           <w:color w:val="059669"/>
           <w:sz w:val="28"/>
         </w:rPr>
-        <w:t>4.3  Editar e excluir</w:t>
+        <w:t>4.3  Reserva de emergencia</w:t>
+      </w:r>
+    </w:p>
+    <w:p>
+      <w:pPr>
+        <w:spacing w:after="120" w:before="0" w:line="320" w:lineRule="exact"/>
+      </w:pPr>
+      <w:r>
+        <w:rPr>
+          <w:rFonts w:ascii="Segoe UI" w:hAnsi="Segoe UI"/>
+          <w:color w:val="334155"/>
+          <w:sz w:val="20"/>
+        </w:rPr>
+        <w:t xml:space="preserve">Ao criar ou editar uma conta, voce pode marcar a opcao </w:t>
+      </w:r>
+      <w:r>
+        <w:rPr>
+          <w:rFonts w:ascii="Segoe UI" w:hAnsi="Segoe UI"/>
+          <w:b/>
+          <w:color w:val="0F172A"/>
+          <w:sz w:val="20"/>
+        </w:rPr>
+        <w:t>"Conta de reserva de emergencia"</w:t>
+      </w:r>
+      <w:r>
+        <w:rPr>
+          <w:rFonts w:ascii="Segoe UI" w:hAnsi="Segoe UI"/>
+          <w:color w:val="334155"/>
+          <w:sz w:val="20"/>
+        </w:rPr>
+        <w:t>. Contas marcadas exibem um badge verde "Reserva" na lista e seu saldo e usado no calculo do KPI de Reserva de Emergencia no Dashboard.</w:t>
+      </w:r>
+    </w:p>
+    <w:tbl>
+      <w:tblPr>
+        <w:tblW w:type="auto" w:w="0"/>
+        <w:jc w:val="center"/>
+        <w:tblLook w:firstColumn="1" w:firstRow="1" w:lastColumn="0" w:lastRow="0" w:noHBand="0" w:noVBand="1" w:val="04A0"/>
+      </w:tblPr>
+      <w:tblGrid>
+        <w:gridCol w:w="9072"/>
+      </w:tblGrid>
+      <w:tr>
+        <w:tc>
+          <w:tcPr>
+            <w:tcW w:type="dxa" w:w="9072"/>
+            <w:shd w:fill="E6F7F0" w:val="clear"/>
+            <w:tcBorders>
+              <w:top w:val="single" w:sz="4" w:space="0" w:color="E6F7F0"/>
+              <w:bottom w:val="single" w:sz="4" w:space="0" w:color="E6F7F0"/>
+              <w:left w:val="single" w:sz="18" w:space="0" w:color="059669"/>
+              <w:right w:val="single" w:sz="4" w:space="0" w:color="E6F7F0"/>
+            </w:tcBorders>
+          </w:tcPr>
+          <w:p>
+            <w:pPr>
+              <w:spacing w:before="80" w:after="80"/>
+            </w:pPr>
+            <w:r>
+              <w:rPr>
+                <w:rFonts w:ascii="Segoe UI" w:hAnsi="Segoe UI"/>
+                <w:color w:val="334155"/>
+                <w:sz w:val="19"/>
+              </w:rPr>
+            </w:r>
+            <w:r>
+              <w:rPr>
+                <w:rFonts w:ascii="Segoe UI" w:hAnsi="Segoe UI"/>
+                <w:b/>
+                <w:color w:val="0F172A"/>
+                <w:sz w:val="19"/>
+              </w:rPr>
+              <w:t>Dica:</w:t>
+            </w:r>
+            <w:r>
+              <w:rPr>
+                <w:rFonts w:ascii="Segoe UI" w:hAnsi="Segoe UI"/>
+                <w:color w:val="334155"/>
+                <w:sz w:val="19"/>
+              </w:rPr>
+              <w:t xml:space="preserve"> Marque como reserva apenas contas dedicadas a essa finalidade (ex: poupanca separada, CDB de liquidez diaria). Isso permite que o FinApp calcule corretamente quantos meses de despesas voce tem guardados.</w:t>
+            </w:r>
+          </w:p>
+        </w:tc>
+      </w:tr>
+    </w:tbl>
+    <w:p>
+      <w:pPr>
+        <w:spacing w:before="40" w:after="40"/>
+      </w:pPr>
+    </w:p>
+    <w:p>
+      <w:pPr>
+        <w:spacing w:before="360" w:after="120"/>
+      </w:pPr>
+      <w:r>
+        <w:rPr>
+          <w:rFonts w:ascii="Segoe UI" w:hAnsi="Segoe UI"/>
+          <w:b/>
+          <w:color w:val="059669"/>
+          <w:sz w:val="28"/>
+        </w:rPr>
+        <w:t>4.4  Editar e excluir</w:t>
       </w:r>
     </w:p>
     <w:tbl>
@@ -11874,7 +13030,68 @@
           <w:color w:val="059669"/>
           <w:sz w:val="28"/>
         </w:rPr>
-        <w:t>10.1  Geral — Dia de fechamento</w:t>
+        <w:t>10.1  Geral</w:t>
+      </w:r>
+    </w:p>
+    <w:p>
+      <w:pPr>
+        <w:spacing w:after="120" w:before="0" w:line="320" w:lineRule="exact"/>
+      </w:pPr>
+      <w:r>
+        <w:rPr>
+          <w:rFonts w:ascii="Segoe UI" w:hAnsi="Segoe UI"/>
+          <w:color w:val="334155"/>
+          <w:sz w:val="20"/>
+        </w:rPr>
+        <w:t xml:space="preserve">A aba Geral contem duas configuracoes: </w:t>
+      </w:r>
+      <w:r>
+        <w:rPr>
+          <w:rFonts w:ascii="Segoe UI" w:hAnsi="Segoe UI"/>
+          <w:b/>
+          <w:color w:val="0F172A"/>
+          <w:sz w:val="20"/>
+        </w:rPr>
+        <w:t>Dia de fechamento</w:t>
+      </w:r>
+      <w:r>
+        <w:rPr>
+          <w:rFonts w:ascii="Segoe UI" w:hAnsi="Segoe UI"/>
+          <w:color w:val="334155"/>
+          <w:sz w:val="20"/>
+        </w:rPr>
+        <w:t xml:space="preserve"> e </w:t>
+      </w:r>
+      <w:r>
+        <w:rPr>
+          <w:rFonts w:ascii="Segoe UI" w:hAnsi="Segoe UI"/>
+          <w:b/>
+          <w:color w:val="0F172A"/>
+          <w:sz w:val="20"/>
+        </w:rPr>
+        <w:t>Meta de reserva de emergencia</w:t>
+      </w:r>
+      <w:r>
+        <w:rPr>
+          <w:rFonts w:ascii="Segoe UI" w:hAnsi="Segoe UI"/>
+          <w:color w:val="334155"/>
+          <w:sz w:val="20"/>
+        </w:rPr>
+        <w:t>.</w:t>
+      </w:r>
+    </w:p>
+    <w:p>
+      <w:pPr>
+        <w:spacing w:before="240" w:after="80"/>
+      </w:pPr>
+      <w:r>
+        <w:rPr>
+          <w:rFonts w:ascii="Segoe UI" w:hAnsi="Segoe UI"/>
+          <w:b/>
+          <w:color w:val="0F172A"/>
+          <w:sz w:val="22"/>
+        </w:rPr>
+        <w:t>Dia de fechamento</w:t>
       </w:r>
     </w:p>
     <w:p>
@@ -12289,6 +13506,290 @@
       <w:pPr>
         <w:spacing w:before="40" w:after="120"/>
       </w:pPr>
+    </w:p>
+    <w:p>
+      <w:pPr>
+        <w:spacing w:before="240" w:after="80"/>
+      </w:pPr>
+      <w:r>
+        <w:rPr>
+          <w:rFonts w:ascii="Segoe UI" w:hAnsi="Segoe UI"/>
+          <w:b/>
+          <w:color w:val="0F172A"/>
+          <w:sz w:val="22"/>
+        </w:rPr>
+        <w:t>Meta de reserva de emergencia</w:t>
+      </w:r>
+    </w:p>
+    <w:p>
+      <w:pPr>
+        <w:spacing w:after="120" w:before="0" w:line="320" w:lineRule="exact"/>
+      </w:pPr>
+      <w:r>
+        <w:rPr>
+          <w:rFonts w:ascii="Segoe UI" w:hAnsi="Segoe UI"/>
+          <w:color w:val="334155"/>
+          <w:sz w:val="20"/>
+        </w:rPr>
+        <w:t>Defina quantos meses de despesas voce deseja manter como reserva de emergencia. Essa meta e usada no calculo do KPI de Reserva no Dashboard e nos insights proativos.</w:t>
+      </w:r>
+    </w:p>
+    <w:tbl>
+      <w:tblPr>
+        <w:tblW w:type="pct" w:w="5000"/>
+        <w:jc w:val="center"/>
+        <w:tblLayout w:type="autofit"/>
+        <w:tblLook w:firstColumn="1" w:firstRow="1" w:lastColumn="0" w:lastRow="0" w:noHBand="0" w:noVBand="1" w:val="04A0"/>
+        <w:tblBorders>
+          <w:top w:val="single" w:sz="4" w:space="0" w:color="CBD5E1"/>
+          <w:left w:val="single" w:sz="4" w:space="0" w:color="CBD5E1"/>
+          <w:bottom w:val="single" w:sz="4" w:space="0" w:color="CBD5E1"/>
+          <w:right w:val="single" w:sz="4" w:space="0" w:color="CBD5E1"/>
+          <w:insideH w:val="single" w:sz="4" w:space="0" w:color="CBD5E1"/>
+          <w:insideV w:val="single" w:sz="4" w:space="0" w:color="CBD5E1"/>
+        </w:tblBorders>
+      </w:tblPr>
+      <w:tblGrid>
+        <w:gridCol w:w="4536"/>
+        <w:gridCol w:w="4536"/>
+      </w:tblGrid>
+      <w:tr>
+        <w:tc>
+          <w:tcPr>
+            <w:tcW w:type="dxa" w:w="4536"/>
+            <w:shd w:fill="0F172A" w:val="clear"/>
+            <w:vAlign w:val="center"/>
+          </w:tcPr>
+          <w:p>
+            <w:pPr>
+              <w:jc w:val="left"/>
+              <w:spacing w:before="100" w:after="100"/>
+            </w:pPr>
+            <w:r>
+              <w:rPr>
+                <w:rFonts w:ascii="Segoe UI" w:hAnsi="Segoe UI"/>
+                <w:b/>
+                <w:color w:val="FFFFFF"/>
+                <w:sz w:val="18"/>
+              </w:rPr>
+              <w:t>Passo</w:t>
+            </w:r>
+          </w:p>
+        </w:tc>
+        <w:tc>
+          <w:tcPr>
+            <w:tcW w:type="dxa" w:w="4536"/>
+            <w:shd w:fill="0F172A" w:val="clear"/>
+            <w:vAlign w:val="center"/>
+          </w:tcPr>
+          <w:p>
+            <w:pPr>
+              <w:jc w:val="left"/>
+              <w:spacing w:before="100" w:after="100"/>
+            </w:pPr>
+            <w:r>
+              <w:rPr>
+                <w:rFonts w:ascii="Segoe UI" w:hAnsi="Segoe UI"/>
+                <w:b/>
+                <w:color w:val="FFFFFF"/>
+                <w:sz w:val="18"/>
+              </w:rPr>
+              <w:t>Acao</w:t>
+            </w:r>
+          </w:p>
+        </w:tc>
+      </w:tr>
+      <w:tr>
+        <w:tc>
+          <w:tcPr>
+            <w:tcW w:type="dxa" w:w="4536"/>
+            <w:shd w:fill="F8FAFC" w:val="clear"/>
+            <w:vAlign w:val="center"/>
+          </w:tcPr>
+          <w:p>
+            <w:pPr>
+              <w:spacing w:before="80" w:after="80"/>
+              <w:jc w:val="center"/>
+            </w:pPr>
+            <w:r>
+              <w:rPr>
+                <w:rFonts w:ascii="Segoe UI" w:hAnsi="Segoe UI"/>
+                <w:b/>
+                <w:color w:val="059669"/>
+                <w:sz w:val="19"/>
+              </w:rPr>
+              <w:t>1</w:t>
+            </w:r>
+          </w:p>
+        </w:tc>
+        <w:tc>
+          <w:tcPr>
+            <w:tcW w:type="dxa" w:w="4536"/>
+            <w:shd w:fill="F8FAFC" w:val="clear"/>
+            <w:vAlign w:val="center"/>
+          </w:tcPr>
+          <w:p>
+            <w:pPr>
+              <w:spacing w:before="80" w:after="80"/>
+            </w:pPr>
+            <w:r>
+              <w:rPr>
+                <w:rFonts w:ascii="Segoe UI" w:hAnsi="Segoe UI"/>
+                <w:color w:val="334155"/>
+                <w:sz w:val="19"/>
+              </w:rPr>
+              <w:t xml:space="preserve">Selecione a meta desejada no dropdown: </w:t>
+            </w:r>
+            <w:r>
+              <w:rPr>
+                <w:rFonts w:ascii="Segoe UI" w:hAnsi="Segoe UI"/>
+                <w:b/>
+                <w:color w:val="0F172A"/>
+                <w:sz w:val="19"/>
+              </w:rPr>
+              <w:t>3</w:t>
+            </w:r>
+            <w:r>
+              <w:rPr>
+                <w:rFonts w:ascii="Segoe UI" w:hAnsi="Segoe UI"/>
+                <w:color w:val="334155"/>
+                <w:sz w:val="19"/>
+              </w:rPr>
+              <w:t xml:space="preserve">, </w:t>
+            </w:r>
+            <w:r>
+              <w:rPr>
+                <w:rFonts w:ascii="Segoe UI" w:hAnsi="Segoe UI"/>
+                <w:b/>
+                <w:color w:val="0F172A"/>
+                <w:sz w:val="19"/>
+              </w:rPr>
+              <w:t>6</w:t>
+            </w:r>
+            <w:r>
+              <w:rPr>
+                <w:rFonts w:ascii="Segoe UI" w:hAnsi="Segoe UI"/>
+                <w:color w:val="334155"/>
+                <w:sz w:val="19"/>
+              </w:rPr>
+              <w:t xml:space="preserve">, </w:t>
+            </w:r>
+            <w:r>
+              <w:rPr>
+                <w:rFonts w:ascii="Segoe UI" w:hAnsi="Segoe UI"/>
+                <w:b/>
+                <w:color w:val="0F172A"/>
+                <w:sz w:val="19"/>
+              </w:rPr>
+              <w:t>9</w:t>
+            </w:r>
+            <w:r>
+              <w:rPr>
+                <w:rFonts w:ascii="Segoe UI" w:hAnsi="Segoe UI"/>
+                <w:color w:val="334155"/>
+                <w:sz w:val="19"/>
+              </w:rPr>
+              <w:t xml:space="preserve"> ou </w:t>
+            </w:r>
+            <w:r>
+              <w:rPr>
+                <w:rFonts w:ascii="Segoe UI" w:hAnsi="Segoe UI"/>
+                <w:b/>
+                <w:color w:val="0F172A"/>
+                <w:sz w:val="19"/>
+              </w:rPr>
+              <w:t>12 meses</w:t>
+            </w:r>
+            <w:r>
+              <w:rPr>
+                <w:rFonts w:ascii="Segoe UI" w:hAnsi="Segoe UI"/>
+                <w:color w:val="334155"/>
+                <w:sz w:val="19"/>
+              </w:rPr>
+              <w:t>.</w:t>
+            </w:r>
+          </w:p>
+        </w:tc>
+      </w:tr>
+      <w:tr>
+        <w:tc>
+          <w:tcPr>
+            <w:tcW w:type="dxa" w:w="4536"/>
+            <w:shd w:fill="FFFFFF" w:val="clear"/>
+            <w:vAlign w:val="center"/>
+          </w:tcPr>
+          <w:p>
+            <w:pPr>
+              <w:spacing w:before="80" w:after="80"/>
+              <w:jc w:val="center"/>
+            </w:pPr>
+            <w:r>
+              <w:rPr>
+                <w:rFonts w:ascii="Segoe UI" w:hAnsi="Segoe UI"/>
+                <w:b/>
+                <w:color w:val="059669"/>
+                <w:sz w:val="19"/>
+              </w:rPr>
+              <w:t>2</w:t>
+            </w:r>
+          </w:p>
+        </w:tc>
+        <w:tc>
+          <w:tcPr>
+            <w:tcW w:type="dxa" w:w="4536"/>
+            <w:shd w:fill="FFFFFF" w:val="clear"/>
+            <w:vAlign w:val="center"/>
+          </w:tcPr>
+          <w:p>
+            <w:pPr>
+              <w:spacing w:before="80" w:after="80"/>
+            </w:pPr>
+            <w:r>
+              <w:rPr>
+                <w:rFonts w:ascii="Segoe UI" w:hAnsi="Segoe UI"/>
+                <w:color w:val="334155"/>
+                <w:sz w:val="19"/>
+              </w:rPr>
+              <w:t xml:space="preserve">Clique em </w:t>
+            </w:r>
+            <w:r>
+              <w:rPr>
+                <w:rFonts w:ascii="Segoe UI" w:hAnsi="Segoe UI"/>
+                <w:b/>
+                <w:color w:val="0F172A"/>
+                <w:sz w:val="19"/>
+              </w:rPr>
+              <w:t>Salvar</w:t>
+            </w:r>
+            <w:r>
+              <w:rPr>
+                <w:rFonts w:ascii="Segoe UI" w:hAnsi="Segoe UI"/>
+                <w:color w:val="334155"/>
+                <w:sz w:val="19"/>
+              </w:rPr>
+              <w:t>.</w:t>
+            </w:r>
+          </w:p>
+        </w:tc>
+      </w:tr>
+    </w:tbl>
+    <w:p>
+      <w:pPr>
+        <w:spacing w:before="40" w:after="120"/>
+      </w:pPr>
+    </w:p>
+    <w:p>
+      <w:pPr>
+        <w:spacing w:after="120" w:before="0" w:line="320" w:lineRule="exact"/>
+      </w:pPr>
+      <w:r>
+        <w:rPr>
+          <w:rFonts w:ascii="Segoe UI" w:hAnsi="Segoe UI"/>
+          <w:color w:val="334155"/>
+          <w:sz w:val="20"/>
+        </w:rPr>
+        <w:t>O KPI de Reserva no Dashboard exibira uma barra de progresso mostrando o percentual atingido em relacao a meta configurada (ex: "4.2 / 6 meses (70%)").</w:t>
+      </w:r>
     </w:p>
     <w:p>
       <w:pPr>
@@ -12802,6 +14303,48 @@
                 <w:sz w:val="19"/>
               </w:rPr>
               <w:t xml:space="preserve"> (valor fixo das transacoes planejadas)</w:t>
+            </w:r>
+          </w:p>
+        </w:tc>
+      </w:tr>
+      <w:tr>
+        <w:tc>
+          <w:tcPr>
+            <w:tcW w:type="dxa" w:w="4536"/>
+            <w:shd w:fill="FFFFFF" w:val="clear"/>
+            <w:vAlign w:val="center"/>
+          </w:tcPr>
+          <w:p>
+            <w:pPr>
+              <w:spacing w:before="80" w:after="80"/>
+            </w:pPr>
+            <w:r>
+              <w:rPr>
+                <w:rFonts w:ascii="Segoe UI" w:hAnsi="Segoe UI"/>
+                <w:color w:val="334155"/>
+                <w:sz w:val="19"/>
+              </w:rPr>
+              <w:t>Teto mensal (R$)</w:t>
+            </w:r>
+          </w:p>
+        </w:tc>
+        <w:tc>
+          <w:tcPr>
+            <w:tcW w:type="dxa" w:w="4536"/>
+            <w:shd w:fill="FFFFFF" w:val="clear"/>
+            <w:vAlign w:val="center"/>
+          </w:tcPr>
+          <w:p>
+            <w:pPr>
+              <w:spacing w:before="80" w:after="80"/>
+            </w:pPr>
+            <w:r>
+              <w:rPr>
+                <w:rFonts w:ascii="Segoe UI" w:hAnsi="Segoe UI"/>
+                <w:color w:val="334155"/>
+                <w:sz w:val="19"/>
+              </w:rPr>
+              <w:t>Limite de gastos para categorias de despesa (opcional). Quando definido, o Dashboard usara esse valor como referencia e emitira alertas ao se aproximar ou ultrapassar o teto.</w:t>
             </w:r>
           </w:p>
         </w:tc>
@@ -14391,6 +15934,130 @@
                 <w:color w:val="334155"/>
                 <w:sz w:val="19"/>
               </w:rPr>
+              <w:t>Revisar fechamento mensal</w:t>
+            </w:r>
+          </w:p>
+        </w:tc>
+        <w:tc>
+          <w:tcPr>
+            <w:tcW w:type="dxa" w:w="3024"/>
+            <w:shd w:fill="F8FAFC" w:val="clear"/>
+            <w:vAlign w:val="center"/>
+          </w:tcPr>
+          <w:p>
+            <w:pPr>
+              <w:spacing w:before="80" w:after="80"/>
+            </w:pPr>
+            <w:r>
+              <w:rPr>
+                <w:rFonts w:ascii="Segoe UI" w:hAnsi="Segoe UI"/>
+                <w:color w:val="334155"/>
+                <w:sz w:val="19"/>
+              </w:rPr>
+              <w:t>Mensalmente</w:t>
+            </w:r>
+          </w:p>
+        </w:tc>
+        <w:tc>
+          <w:tcPr>
+            <w:tcW w:type="dxa" w:w="3024"/>
+            <w:shd w:fill="F8FAFC" w:val="clear"/>
+            <w:vAlign w:val="center"/>
+          </w:tcPr>
+          <w:p>
+            <w:pPr>
+              <w:spacing w:before="80" w:after="80"/>
+            </w:pPr>
+            <w:r>
+              <w:rPr>
+                <w:rFonts w:ascii="Segoe UI" w:hAnsi="Segoe UI"/>
+                <w:color w:val="334155"/>
+                <w:sz w:val="19"/>
+              </w:rPr>
+              <w:t>Usar o botao "Revisar mes" no Dashboard para avaliar desvios e ajustar planejamento</w:t>
+            </w:r>
+          </w:p>
+        </w:tc>
+      </w:tr>
+      <w:tr>
+        <w:tc>
+          <w:tcPr>
+            <w:tcW w:type="dxa" w:w="3024"/>
+            <w:shd w:fill="FFFFFF" w:val="clear"/>
+            <w:vAlign w:val="center"/>
+          </w:tcPr>
+          <w:p>
+            <w:pPr>
+              <w:spacing w:before="80" w:after="80"/>
+            </w:pPr>
+            <w:r>
+              <w:rPr>
+                <w:rFonts w:ascii="Segoe UI" w:hAnsi="Segoe UI"/>
+                <w:color w:val="334155"/>
+                <w:sz w:val="19"/>
+              </w:rPr>
+              <w:t>Verificar recorrencias sugeridas</w:t>
+            </w:r>
+          </w:p>
+        </w:tc>
+        <w:tc>
+          <w:tcPr>
+            <w:tcW w:type="dxa" w:w="3024"/>
+            <w:shd w:fill="FFFFFF" w:val="clear"/>
+            <w:vAlign w:val="center"/>
+          </w:tcPr>
+          <w:p>
+            <w:pPr>
+              <w:spacing w:before="80" w:after="80"/>
+            </w:pPr>
+            <w:r>
+              <w:rPr>
+                <w:rFonts w:ascii="Segoe UI" w:hAnsi="Segoe UI"/>
+                <w:color w:val="334155"/>
+                <w:sz w:val="19"/>
+              </w:rPr>
+              <w:t>Mensalmente</w:t>
+            </w:r>
+          </w:p>
+        </w:tc>
+        <w:tc>
+          <w:tcPr>
+            <w:tcW w:type="dxa" w:w="3024"/>
+            <w:shd w:fill="FFFFFF" w:val="clear"/>
+            <w:vAlign w:val="center"/>
+          </w:tcPr>
+          <w:p>
+            <w:pPr>
+              <w:spacing w:before="80" w:after="80"/>
+            </w:pPr>
+            <w:r>
+              <w:rPr>
+                <w:rFonts w:ascii="Segoe UI" w:hAnsi="Segoe UI"/>
+                <w:color w:val="334155"/>
+                <w:sz w:val="19"/>
+              </w:rPr>
+              <w:t>Conferir se o sistema detectou padroes que devem virar transacoes recorrentes</w:t>
+            </w:r>
+          </w:p>
+        </w:tc>
+      </w:tr>
+      <w:tr>
+        <w:tc>
+          <w:tcPr>
+            <w:tcW w:type="dxa" w:w="3024"/>
+            <w:shd w:fill="F8FAFC" w:val="clear"/>
+            <w:vAlign w:val="center"/>
+          </w:tcPr>
+          <w:p>
+            <w:pPr>
+              <w:spacing w:before="80" w:after="80"/>
+            </w:pPr>
+            <w:r>
+              <w:rPr>
+                <w:rFonts w:ascii="Segoe UI" w:hAnsi="Segoe UI"/>
+                <w:color w:val="334155"/>
+                <w:sz w:val="19"/>
+              </w:rPr>
               <w:t>Perguntar ao Assistente IA</w:t>
             </w:r>
           </w:p>
@@ -14476,7 +16143,7 @@
           <w:color w:val="64748B"/>
           <w:sz w:val="18"/>
         </w:rPr>
-        <w:t>Versao 1.1  |  Fevereiro 2026</w:t>
+        <w:t>Versao 2.0  |  Fevereiro 2026</w:t>
       </w:r>
     </w:p>
     <w:sectPr>

</xml_diff>